<commit_message>
Some more lit rev
</commit_message>
<xml_diff>
--- a/Docs/Literature Review/Literature Review.docx
+++ b/Docs/Literature Review/Literature Review.docx
@@ -73,8 +73,9 @@
           <w:iCs w:val="0"/>
           <w:color w:val="000000" w:themeColor="text1"/>
         </w:rPr>
-        <w:t>Professor Mirco Musole</w:t>
-      </w:r>
+        <w:t xml:space="preserve">Professor </w:t>
+      </w:r>
+      <w:proofErr w:type="spellStart"/>
       <w:r>
         <w:rPr>
           <w:b/>
@@ -83,8 +84,41 @@
           <w:iCs w:val="0"/>
           <w:color w:val="000000" w:themeColor="text1"/>
         </w:rPr>
+        <w:t>Mirco</w:t>
+      </w:r>
+      <w:proofErr w:type="spellEnd"/>
+      <w:r>
+        <w:rPr>
+          <w:b/>
+          <w:bCs/>
+          <w:i w:val="0"/>
+          <w:iCs w:val="0"/>
+          <w:color w:val="000000" w:themeColor="text1"/>
+        </w:rPr>
+        <w:t xml:space="preserve"> </w:t>
+      </w:r>
+      <w:proofErr w:type="spellStart"/>
+      <w:r>
+        <w:rPr>
+          <w:b/>
+          <w:bCs/>
+          <w:i w:val="0"/>
+          <w:iCs w:val="0"/>
+          <w:color w:val="000000" w:themeColor="text1"/>
+        </w:rPr>
+        <w:t>Musole</w:t>
+      </w:r>
+      <w:r>
+        <w:rPr>
+          <w:b/>
+          <w:bCs/>
+          <w:i w:val="0"/>
+          <w:iCs w:val="0"/>
+          <w:color w:val="000000" w:themeColor="text1"/>
+        </w:rPr>
         <w:t>si</w:t>
       </w:r>
+      <w:proofErr w:type="spellEnd"/>
     </w:p>
     <w:p>
       <w:pPr>
@@ -162,66 +196,28 @@
           <w:ilvl w:val="0"/>
           <w:numId w:val="22"/>
         </w:numPr>
-      </w:pPr>
-      <w:r>
+        <w:rPr>
+          <w:highlight w:val="yellow"/>
+        </w:rPr>
+      </w:pPr>
+      <w:r>
+        <w:rPr>
+          <w:highlight w:val="yellow"/>
+        </w:rPr>
         <w:t xml:space="preserve">Centralised Training, decentralized </w:t>
       </w:r>
       <w:r>
+        <w:rPr>
+          <w:highlight w:val="yellow"/>
+        </w:rPr>
         <w:t>execution</w:t>
       </w:r>
       <w:r>
         <w:rPr>
           <w:color w:val="000000" w:themeColor="text1"/>
-        </w:rPr>
-        <w:t xml:space="preserve"> </w:t>
-      </w:r>
-      <w:r>
-        <w:rPr>
-          <w:color w:val="000000" w:themeColor="text1"/>
-        </w:rPr>
-        <w:t>MARL algorithm for</w:t>
-      </w:r>
-      <w:r>
-        <w:rPr>
-          <w:color w:val="000000" w:themeColor="text1"/>
-        </w:rPr>
-        <w:t xml:space="preserve"> agents to </w:t>
-      </w:r>
-      <w:r>
-        <w:rPr>
-          <w:color w:val="000000" w:themeColor="text1"/>
-        </w:rPr>
-        <w:t xml:space="preserve">learn communication protocols to </w:t>
-      </w:r>
-      <w:r>
-        <w:rPr>
-          <w:color w:val="000000" w:themeColor="text1"/>
-        </w:rPr>
-        <w:t>effectively communicate over noisy channels</w:t>
-      </w:r>
-      <w:r>
-        <w:rPr>
-          <w:color w:val="000000" w:themeColor="text1"/>
-        </w:rPr>
-        <w:t>,</w:t>
-      </w:r>
-      <w:r>
-        <w:rPr>
-          <w:color w:val="000000" w:themeColor="text1"/>
-        </w:rPr>
-        <w:t xml:space="preserve"> </w:t>
-      </w:r>
-      <w:r>
-        <w:rPr>
-          <w:color w:val="000000" w:themeColor="text1"/>
-        </w:rPr>
-        <w:t xml:space="preserve">such that agents can </w:t>
-      </w:r>
-      <w:r>
-        <w:rPr>
-          <w:color w:val="000000" w:themeColor="text1"/>
-        </w:rPr>
-        <w:t>achieve coordination tasks in selected Multi-Particle Environments.</w:t>
+          <w:highlight w:val="yellow"/>
+        </w:rPr>
+        <w:t xml:space="preserve"> MARL algorithm for agents to learn communication protocols to effectively communicate over noisy channels, such that agents can achieve coordination tasks in selected Multi-Particle Environments.</w:t>
       </w:r>
     </w:p>
     <w:p>
@@ -231,12 +227,54 @@
           <w:ilvl w:val="0"/>
           <w:numId w:val="22"/>
         </w:numPr>
-      </w:pPr>
-      <w:r>
-        <w:rPr>
-          <w:color w:val="000000" w:themeColor="text1"/>
+        <w:rPr>
+          <w:highlight w:val="yellow"/>
+        </w:rPr>
+      </w:pPr>
+      <w:r>
+        <w:rPr>
+          <w:color w:val="000000" w:themeColor="text1"/>
+          <w:highlight w:val="yellow"/>
         </w:rPr>
         <w:t>Assumptions and constraints …</w:t>
+      </w:r>
+    </w:p>
+    <w:p>
+      <w:pPr>
+        <w:pStyle w:val="ListParagraph"/>
+        <w:numPr>
+          <w:ilvl w:val="1"/>
+          <w:numId w:val="22"/>
+        </w:numPr>
+        <w:rPr>
+          <w:highlight w:val="yellow"/>
+        </w:rPr>
+      </w:pPr>
+      <w:r>
+        <w:rPr>
+          <w:color w:val="000000" w:themeColor="text1"/>
+          <w:highlight w:val="yellow"/>
+        </w:rPr>
+        <w:t xml:space="preserve">Partial observability </w:t>
+      </w:r>
+    </w:p>
+    <w:p>
+      <w:pPr>
+        <w:pStyle w:val="ListParagraph"/>
+        <w:numPr>
+          <w:ilvl w:val="1"/>
+          <w:numId w:val="22"/>
+        </w:numPr>
+        <w:rPr>
+          <w:highlight w:val="yellow"/>
+        </w:rPr>
+      </w:pPr>
+      <w:r>
+        <w:rPr>
+          <w:color w:val="000000" w:themeColor="text1"/>
+          <w:highlight w:val="yellow"/>
+        </w:rPr>
+        <w:t>…</w:t>
       </w:r>
     </w:p>
     <w:p/>
@@ -892,17 +930,7 @@
               <w:rFonts w:ascii="Cambria Math" w:eastAsia="Times New Roman" w:hAnsi="Cambria Math" w:cs="Calibri"/>
               <w:lang w:val="" w:eastAsia="zh-CN" w:bidi="ar-SA"/>
             </w:rPr>
-            <m:t>=Pr⁡</m:t>
-          </m:r>
-          <m:r>
-            <m:rPr>
-              <m:sty m:val="p"/>
-            </m:rPr>
-            <w:rPr>
-              <w:rFonts w:ascii="Cambria Math" w:eastAsia="Times New Roman" w:hAnsi="Cambria Math" w:cs="Calibri"/>
-              <w:lang w:val="" w:eastAsia="zh-CN" w:bidi="ar-SA"/>
-            </w:rPr>
-            <m:t>(</m:t>
+            <m:t>=Pr⁡(</m:t>
           </m:r>
           <m:sSub>
             <m:sSubPr>
@@ -1154,6 +1182,7 @@
           <w:iCs/>
           <w:lang w:val="" w:eastAsia="zh-CN" w:bidi="ar-SA"/>
         </w:rPr>
+        <w:lastRenderedPageBreak/>
         <w:t xml:space="preserve">Which characterize the environments dynamics and also satisfies the law of total probability for each choice of </w:t>
       </w:r>
       <m:oMath>
@@ -3254,6 +3283,7 @@
         <w:pStyle w:val="Heading3"/>
       </w:pPr>
       <w:r>
+        <w:lastRenderedPageBreak/>
         <w:t xml:space="preserve">2.2.3 </w:t>
       </w:r>
       <w:r>
@@ -3282,7 +3312,6 @@
     </w:p>
     <w:p>
       <w:r>
-        <w:lastRenderedPageBreak/>
         <w:t>Q-learning</w:t>
       </w:r>
     </w:p>
@@ -3598,7 +3627,147 @@
           <w:sz w:val="20"/>
           <w:szCs w:val="20"/>
         </w:rPr>
-        <w:t>V. Mnih, K. Kavukcuoglu, D. Silver, A. A. Rusu, J. Veness, M. G. Bellemare, A. Graves, M. Riedmiller, A. K. Fidjeland, G. Ostrovski, et al. Human-level control through deep reinforcement learning. Nature, 518(7540):529–533, 2015.</w:t>
+        <w:t xml:space="preserve">V. </w:t>
+      </w:r>
+      <w:proofErr w:type="spellStart"/>
+      <w:r>
+        <w:rPr>
+          <w:rFonts w:cstheme="minorHAnsi"/>
+          <w:color w:val="000000" w:themeColor="text1"/>
+          <w:sz w:val="20"/>
+          <w:szCs w:val="20"/>
+        </w:rPr>
+        <w:t>Mnih</w:t>
+      </w:r>
+      <w:proofErr w:type="spellEnd"/>
+      <w:r>
+        <w:rPr>
+          <w:rFonts w:cstheme="minorHAnsi"/>
+          <w:color w:val="000000" w:themeColor="text1"/>
+          <w:sz w:val="20"/>
+          <w:szCs w:val="20"/>
+        </w:rPr>
+        <w:t xml:space="preserve">, K. </w:t>
+      </w:r>
+      <w:proofErr w:type="spellStart"/>
+      <w:r>
+        <w:rPr>
+          <w:rFonts w:cstheme="minorHAnsi"/>
+          <w:color w:val="000000" w:themeColor="text1"/>
+          <w:sz w:val="20"/>
+          <w:szCs w:val="20"/>
+        </w:rPr>
+        <w:t>Kavukcuoglu</w:t>
+      </w:r>
+      <w:proofErr w:type="spellEnd"/>
+      <w:r>
+        <w:rPr>
+          <w:rFonts w:cstheme="minorHAnsi"/>
+          <w:color w:val="000000" w:themeColor="text1"/>
+          <w:sz w:val="20"/>
+          <w:szCs w:val="20"/>
+        </w:rPr>
+        <w:t xml:space="preserve">, D. Silver, A. A. </w:t>
+      </w:r>
+      <w:proofErr w:type="spellStart"/>
+      <w:r>
+        <w:rPr>
+          <w:rFonts w:cstheme="minorHAnsi"/>
+          <w:color w:val="000000" w:themeColor="text1"/>
+          <w:sz w:val="20"/>
+          <w:szCs w:val="20"/>
+        </w:rPr>
+        <w:t>Rusu</w:t>
+      </w:r>
+      <w:proofErr w:type="spellEnd"/>
+      <w:r>
+        <w:rPr>
+          <w:rFonts w:cstheme="minorHAnsi"/>
+          <w:color w:val="000000" w:themeColor="text1"/>
+          <w:sz w:val="20"/>
+          <w:szCs w:val="20"/>
+        </w:rPr>
+        <w:t xml:space="preserve">, J. </w:t>
+      </w:r>
+      <w:proofErr w:type="spellStart"/>
+      <w:r>
+        <w:rPr>
+          <w:rFonts w:cstheme="minorHAnsi"/>
+          <w:color w:val="000000" w:themeColor="text1"/>
+          <w:sz w:val="20"/>
+          <w:szCs w:val="20"/>
+        </w:rPr>
+        <w:t>Veness</w:t>
+      </w:r>
+      <w:proofErr w:type="spellEnd"/>
+      <w:r>
+        <w:rPr>
+          <w:rFonts w:cstheme="minorHAnsi"/>
+          <w:color w:val="000000" w:themeColor="text1"/>
+          <w:sz w:val="20"/>
+          <w:szCs w:val="20"/>
+        </w:rPr>
+        <w:t xml:space="preserve">, M. G. Bellemare, A. Graves, M. </w:t>
+      </w:r>
+      <w:proofErr w:type="spellStart"/>
+      <w:r>
+        <w:rPr>
+          <w:rFonts w:cstheme="minorHAnsi"/>
+          <w:color w:val="000000" w:themeColor="text1"/>
+          <w:sz w:val="20"/>
+          <w:szCs w:val="20"/>
+        </w:rPr>
+        <w:t>Riedmiller</w:t>
+      </w:r>
+      <w:proofErr w:type="spellEnd"/>
+      <w:r>
+        <w:rPr>
+          <w:rFonts w:cstheme="minorHAnsi"/>
+          <w:color w:val="000000" w:themeColor="text1"/>
+          <w:sz w:val="20"/>
+          <w:szCs w:val="20"/>
+        </w:rPr>
+        <w:t xml:space="preserve">, A. K. </w:t>
+      </w:r>
+      <w:proofErr w:type="spellStart"/>
+      <w:r>
+        <w:rPr>
+          <w:rFonts w:cstheme="minorHAnsi"/>
+          <w:color w:val="000000" w:themeColor="text1"/>
+          <w:sz w:val="20"/>
+          <w:szCs w:val="20"/>
+        </w:rPr>
+        <w:t>Fidjeland</w:t>
+      </w:r>
+      <w:proofErr w:type="spellEnd"/>
+      <w:r>
+        <w:rPr>
+          <w:rFonts w:cstheme="minorHAnsi"/>
+          <w:color w:val="000000" w:themeColor="text1"/>
+          <w:sz w:val="20"/>
+          <w:szCs w:val="20"/>
+        </w:rPr>
+        <w:t xml:space="preserve">, G. </w:t>
+      </w:r>
+      <w:proofErr w:type="spellStart"/>
+      <w:r>
+        <w:rPr>
+          <w:rFonts w:cstheme="minorHAnsi"/>
+          <w:color w:val="000000" w:themeColor="text1"/>
+          <w:sz w:val="20"/>
+          <w:szCs w:val="20"/>
+        </w:rPr>
+        <w:t>Ostrovski</w:t>
+      </w:r>
+      <w:proofErr w:type="spellEnd"/>
+      <w:r>
+        <w:rPr>
+          <w:rFonts w:cstheme="minorHAnsi"/>
+          <w:color w:val="000000" w:themeColor="text1"/>
+          <w:sz w:val="20"/>
+          <w:szCs w:val="20"/>
+        </w:rPr>
+        <w:t>, et al. Human-level control through deep reinforcement learning. Nature, 518(7540):529–533, 2015.</w:t>
       </w:r>
     </w:p>
     <w:p>
@@ -3697,142 +3866,187 @@
         <w:t>. This leads to a</w:t>
       </w:r>
       <w:r>
-        <w:t xml:space="preserve"> …</w:t>
-      </w:r>
-      <w:r>
-        <w:t xml:space="preserve"> namely</w:t>
-      </w:r>
-      <w:r>
-        <w:t xml:space="preserve"> competing with each other where all agents seek to accomplish a goal over the other agents</w:t>
-      </w:r>
-      <w:r>
-        <w:t xml:space="preserve"> like …</w:t>
-      </w:r>
-      <w:r>
-        <w:t>, cooperat</w:t>
-      </w:r>
-      <w:r>
-        <w:t>ion</w:t>
+        <w:t xml:space="preserve"> </w:t>
+      </w:r>
+      <w:r>
+        <w:t>broader type of interactions</w:t>
+      </w:r>
+      <w:r>
+        <w:t xml:space="preserve">, </w:t>
+      </w:r>
+      <w:r>
+        <w:t>namely</w:t>
+      </w:r>
+      <w:r>
+        <w:t xml:space="preserve"> competing with each other where all agents seek to accomplish a goal over the other agents, cooperat</w:t>
+      </w:r>
+      <w:r>
+        <w:t>ing</w:t>
       </w:r>
       <w:r>
         <w:t xml:space="preserve"> where agents would work together to achieve a common goal</w:t>
       </w:r>
       <w:r>
-        <w:t xml:space="preserve"> … </w:t>
+        <w:t xml:space="preserve"> </w:t>
       </w:r>
       <w:r>
         <w:t>or</w:t>
       </w:r>
       <w:r>
-        <w:t xml:space="preserve"> mixed cooperative competitive settings</w:t>
-      </w:r>
-      <w:r>
-        <w:t xml:space="preserve"> like …</w:t>
-      </w:r>
-      <w:r>
         <w:t xml:space="preserve"> </w:t>
       </w:r>
       <w:r>
+        <w:t>some</w:t>
+      </w:r>
+      <w:r>
+        <w:t xml:space="preserve"> mixture of </w:t>
+      </w:r>
+      <w:r>
+        <w:t>the both</w:t>
+      </w:r>
+      <w:r>
         <w:t>.</w:t>
       </w:r>
     </w:p>
     <w:p>
-      <w:pPr>
-        <w:rPr>
-          <w:highlight w:val="yellow"/>
-        </w:rPr>
-      </w:pPr>
-      <w:r>
-        <w:rPr>
-          <w:highlight w:val="yellow"/>
-        </w:rPr>
+      <w:r>
         <w:lastRenderedPageBreak/>
         <w:t>Cooperative AI</w:t>
       </w:r>
       <w:r>
         <w:rPr>
           <w:rStyle w:val="FootnoteReference"/>
+        </w:rPr>
+        <w:footnoteReference w:id="3"/>
+      </w:r>
+      <w:r>
+        <w:t xml:space="preserve"> </w:t>
+      </w:r>
+      <w:r>
+        <w:t>especially</w:t>
+      </w:r>
+      <w:r>
+        <w:t xml:space="preserve"> has gained increasing attention over the years and radiates through a wide range of impactful fields, such as the AI Economist</w:t>
+      </w:r>
+      <w:r>
+        <w:rPr>
+          <w:rStyle w:val="FootnoteReference"/>
+        </w:rPr>
+        <w:footnoteReference w:id="4"/>
+      </w:r>
+      <w:r>
+        <w:t xml:space="preserve"> which aims to improve equality and productivity with AI-Driven Tax policies, the study of sequential social dilemmas which require multiple agents to learn policies that implement their strategic intentions</w:t>
+      </w:r>
+      <w:r>
+        <w:rPr>
+          <w:rStyle w:val="FootnoteReference"/>
+        </w:rPr>
+        <w:footnoteReference w:id="5"/>
+      </w:r>
+      <w:r>
+        <w:t xml:space="preserve"> and the study of reputation in cooperative systems</w:t>
+      </w:r>
+      <w:r>
+        <w:rPr>
+          <w:rStyle w:val="FootnoteReference"/>
+        </w:rPr>
+        <w:footnoteReference w:id="6"/>
+      </w:r>
+      <w:r>
+        <w:t xml:space="preserve"> to name a few, </w:t>
+      </w:r>
+      <w:r>
+        <w:rPr>
           <w:highlight w:val="yellow"/>
         </w:rPr>
-        <w:footnoteReference w:id="3"/>
-      </w:r>
-      <w:r>
-        <w:rPr>
+        <w:t xml:space="preserve">all of which </w:t>
+      </w:r>
+      <w:r>
+        <w:rPr>
+          <w:rFonts w:hint="eastAsia"/>
           <w:highlight w:val="yellow"/>
         </w:rPr>
-        <w:t xml:space="preserve"> using MARL has gained increasing attention over the years and radiates through a wide range of impactful fields, such as the AI Economist</w:t>
+        <w:t>c</w:t>
+      </w:r>
+      <w:r>
+        <w:rPr>
+          <w:highlight w:val="yellow"/>
+        </w:rPr>
+        <w:t>an be integrated well into the study of strategic games and society protocols</w:t>
+      </w:r>
+      <w:r>
+        <w:t>.</w:t>
+      </w:r>
+    </w:p>
+    <w:p>
+      <w:pPr>
+        <w:rPr>
+          <w:highlight w:val="yellow"/>
+        </w:rPr>
+      </w:pPr>
+      <w:proofErr w:type="spellStart"/>
+      <w:r>
+        <w:rPr>
+          <w:highlight w:val="yellow"/>
+        </w:rPr>
+        <w:t>OpenAI</w:t>
+      </w:r>
+      <w:proofErr w:type="spellEnd"/>
+      <w:r>
+        <w:rPr>
+          <w:highlight w:val="yellow"/>
+        </w:rPr>
+        <w:t xml:space="preserve"> agents playing hide and seek</w:t>
       </w:r>
       <w:r>
         <w:rPr>
           <w:rStyle w:val="FootnoteReference"/>
           <w:highlight w:val="yellow"/>
         </w:rPr>
-        <w:footnoteReference w:id="4"/>
-      </w:r>
-      <w:r>
-        <w:rPr>
-          <w:highlight w:val="yellow"/>
-        </w:rPr>
-        <w:t xml:space="preserve"> which aims to improve equality and productivity with AI-Driven Tax policies, the study of sequential social dilemmas which require multiple agents to learn policies that implement their strategic intentions</w:t>
-      </w:r>
-      <w:r>
-        <w:rPr>
-          <w:rStyle w:val="FootnoteReference"/>
-          <w:highlight w:val="yellow"/>
-        </w:rPr>
-        <w:footnoteReference w:id="5"/>
-      </w:r>
-      <w:r>
-        <w:rPr>
-          <w:highlight w:val="yellow"/>
-        </w:rPr>
-        <w:t xml:space="preserve"> and the study of reputation in cooperative systems</w:t>
-      </w:r>
-      <w:r>
-        <w:rPr>
-          <w:rStyle w:val="FootnoteReference"/>
-          <w:highlight w:val="yellow"/>
-        </w:rPr>
-        <w:footnoteReference w:id="6"/>
-      </w:r>
-      <w:r>
-        <w:rPr>
-          <w:highlight w:val="yellow"/>
-        </w:rPr>
-        <w:t xml:space="preserve"> to name a few, all of which </w:t>
-      </w:r>
-      <w:r>
-        <w:rPr>
-          <w:rFonts w:hint="eastAsia"/>
-          <w:highlight w:val="yellow"/>
-        </w:rPr>
-        <w:t>c</w:t>
-      </w:r>
-      <w:r>
-        <w:rPr>
-          <w:highlight w:val="yellow"/>
-        </w:rPr>
-        <w:t>an be integrated well into the study of strategic games and society protocols.</w:t>
-      </w:r>
-    </w:p>
-    <w:p>
-      <w:pPr>
-        <w:rPr>
-          <w:highlight w:val="yellow"/>
-        </w:rPr>
-      </w:pPr>
-      <w:r>
-        <w:rPr>
-          <w:highlight w:val="yellow"/>
-        </w:rPr>
-        <w:t>OpenAI agents playing hide and seek</w:t>
-      </w:r>
-      <w:r>
-        <w:rPr>
-          <w:rStyle w:val="FootnoteReference"/>
-          <w:highlight w:val="yellow"/>
-        </w:rPr>
         <w:footnoteReference w:id="7"/>
+      </w:r>
+    </w:p>
+    <w:p>
+      <w:pPr>
+        <w:autoSpaceDE w:val="0"/>
+        <w:autoSpaceDN w:val="0"/>
+        <w:adjustRightInd w:val="0"/>
+        <w:spacing w:after="0" w:line="240" w:lineRule="auto"/>
+        <w:rPr>
+          <w:rFonts w:cstheme="minorHAnsi"/>
+          <w:color w:val="000000" w:themeColor="text1"/>
+          <w:sz w:val="20"/>
+          <w:szCs w:val="20"/>
+        </w:rPr>
+      </w:pPr>
+      <w:r>
+        <w:rPr>
+          <w:rFonts w:cstheme="minorHAnsi"/>
+          <w:color w:val="000000" w:themeColor="text1"/>
+          <w:sz w:val="20"/>
+          <w:szCs w:val="20"/>
+        </w:rPr>
+        <w:t xml:space="preserve">Multiagent bidirectionally coordinated nets for learning to play </w:t>
+      </w:r>
+      <w:proofErr w:type="spellStart"/>
+      <w:r>
+        <w:rPr>
+          <w:rFonts w:cstheme="minorHAnsi"/>
+          <w:color w:val="000000" w:themeColor="text1"/>
+          <w:sz w:val="20"/>
+          <w:szCs w:val="20"/>
+        </w:rPr>
+        <w:t>starcraft</w:t>
+      </w:r>
+      <w:proofErr w:type="spellEnd"/>
+      <w:r>
+        <w:rPr>
+          <w:rFonts w:cstheme="minorHAnsi"/>
+          <w:color w:val="000000" w:themeColor="text1"/>
+          <w:sz w:val="20"/>
+          <w:szCs w:val="20"/>
+        </w:rPr>
+        <w:t xml:space="preserve"> combat games.</w:t>
       </w:r>
     </w:p>
     <w:p>
@@ -3860,34 +4074,6 @@
           <w:sz w:val="20"/>
           <w:szCs w:val="20"/>
         </w:rPr>
-        <w:t>Multiagent bidirectionally coordinated nets for learning to play starcraft combat games.</w:t>
-      </w:r>
-    </w:p>
-    <w:p>
-      <w:pPr>
-        <w:pStyle w:val="ListParagraph"/>
-        <w:numPr>
-          <w:ilvl w:val="1"/>
-          <w:numId w:val="7"/>
-        </w:numPr>
-        <w:autoSpaceDE w:val="0"/>
-        <w:autoSpaceDN w:val="0"/>
-        <w:adjustRightInd w:val="0"/>
-        <w:spacing w:after="0" w:line="240" w:lineRule="auto"/>
-        <w:rPr>
-          <w:rFonts w:cstheme="minorHAnsi"/>
-          <w:color w:val="000000" w:themeColor="text1"/>
-          <w:sz w:val="20"/>
-          <w:szCs w:val="20"/>
-        </w:rPr>
-      </w:pPr>
-      <w:r>
-        <w:rPr>
-          <w:rFonts w:cstheme="minorHAnsi"/>
-          <w:color w:val="000000" w:themeColor="text1"/>
-          <w:sz w:val="20"/>
-          <w:szCs w:val="20"/>
-        </w:rPr>
         <w:t>Multiagent game playing</w:t>
       </w:r>
     </w:p>
@@ -3940,7 +4126,31 @@
         <w:rPr>
           <w:color w:val="000000" w:themeColor="text1"/>
         </w:rPr>
-        <w:t xml:space="preserve"> such problem </w:t>
+        <w:t xml:space="preserve"> such </w:t>
+      </w:r>
+      <w:r>
+        <w:rPr>
+          <w:color w:val="000000" w:themeColor="text1"/>
+        </w:rPr>
+        <w:t xml:space="preserve">cooperative </w:t>
+      </w:r>
+      <w:r>
+        <w:rPr>
+          <w:color w:val="000000" w:themeColor="text1"/>
+        </w:rPr>
+        <w:t>problem</w:t>
+      </w:r>
+      <w:r>
+        <w:rPr>
+          <w:color w:val="000000" w:themeColor="text1"/>
+        </w:rPr>
+        <w:t>s</w:t>
+      </w:r>
+      <w:r>
+        <w:rPr>
+          <w:color w:val="000000" w:themeColor="text1"/>
+        </w:rPr>
+        <w:t xml:space="preserve"> </w:t>
       </w:r>
       <w:r>
         <w:rPr>
@@ -4844,28 +5054,199 @@
     </w:p>
     <w:p>
       <w:r>
-        <w:t xml:space="preserve">Some earliest attempts </w:t>
-      </w:r>
-      <w:r>
-        <w:t>involve</w:t>
-      </w:r>
-      <w:r>
-        <w:t xml:space="preserve"> </w:t>
-      </w:r>
-      <w:r>
-        <w:t>g</w:t>
-      </w:r>
-      <w:r>
-        <w:t>enetic algorithm to learn the languages for the predator agents in the predator-prey problem</w:t>
-      </w:r>
-      <w:r>
-        <w:rPr>
-          <w:rStyle w:val="FootnoteReference"/>
-        </w:rPr>
-        <w:footnoteReference w:id="9"/>
-      </w:r>
-      <w:r>
-        <w:t>, however such algorithm would not be scalable for larger problems.</w:t>
+        <w:t>This problem involves many different dimensions:</w:t>
+      </w:r>
+    </w:p>
+    <w:p>
+      <w:pPr>
+        <w:pStyle w:val="ListParagraph"/>
+        <w:numPr>
+          <w:ilvl w:val="0"/>
+          <w:numId w:val="24"/>
+        </w:numPr>
+      </w:pPr>
+      <w:r>
+        <w:t>Communicatee type</w:t>
+      </w:r>
+    </w:p>
+    <w:p>
+      <w:pPr>
+        <w:pStyle w:val="ListParagraph"/>
+        <w:numPr>
+          <w:ilvl w:val="1"/>
+          <w:numId w:val="24"/>
+        </w:numPr>
+      </w:pPr>
+      <w:r>
+        <w:t>Proxy</w:t>
+      </w:r>
+    </w:p>
+    <w:p>
+      <w:pPr>
+        <w:pStyle w:val="ListParagraph"/>
+        <w:numPr>
+          <w:ilvl w:val="1"/>
+          <w:numId w:val="24"/>
+        </w:numPr>
+      </w:pPr>
+      <w:r>
+        <w:t>Nearby Agents</w:t>
+      </w:r>
+    </w:p>
+    <w:p>
+      <w:pPr>
+        <w:pStyle w:val="ListParagraph"/>
+        <w:numPr>
+          <w:ilvl w:val="1"/>
+          <w:numId w:val="24"/>
+        </w:numPr>
+      </w:pPr>
+      <w:r>
+        <w:t>Other agents</w:t>
+      </w:r>
+    </w:p>
+    <w:p>
+      <w:pPr>
+        <w:pStyle w:val="ListParagraph"/>
+        <w:numPr>
+          <w:ilvl w:val="0"/>
+          <w:numId w:val="24"/>
+        </w:numPr>
+      </w:pPr>
+      <w:r>
+        <w:t>Constraints</w:t>
+      </w:r>
+    </w:p>
+    <w:p>
+      <w:pPr>
+        <w:pStyle w:val="ListParagraph"/>
+        <w:numPr>
+          <w:ilvl w:val="1"/>
+          <w:numId w:val="24"/>
+        </w:numPr>
+      </w:pPr>
+      <w:r>
+        <w:t>Limited bandwidth</w:t>
+      </w:r>
+    </w:p>
+    <w:p>
+      <w:pPr>
+        <w:pStyle w:val="ListParagraph"/>
+        <w:numPr>
+          <w:ilvl w:val="1"/>
+          <w:numId w:val="24"/>
+        </w:numPr>
+      </w:pPr>
+      <w:r>
+        <w:t>Noise</w:t>
+      </w:r>
+    </w:p>
+    <w:p>
+      <w:pPr>
+        <w:pStyle w:val="ListParagraph"/>
+        <w:numPr>
+          <w:ilvl w:val="1"/>
+          <w:numId w:val="24"/>
+        </w:numPr>
+      </w:pPr>
+      <w:r>
+        <w:t>Shared communication medium (not really related in coop case)</w:t>
+      </w:r>
+    </w:p>
+    <w:p>
+      <w:pPr>
+        <w:pStyle w:val="ListParagraph"/>
+        <w:numPr>
+          <w:ilvl w:val="0"/>
+          <w:numId w:val="24"/>
+        </w:numPr>
+      </w:pPr>
+      <w:r>
+        <w:t>Communication policy</w:t>
+      </w:r>
+    </w:p>
+    <w:p>
+      <w:pPr>
+        <w:pStyle w:val="ListParagraph"/>
+        <w:numPr>
+          <w:ilvl w:val="1"/>
+          <w:numId w:val="24"/>
+        </w:numPr>
+      </w:pPr>
+      <w:r>
+        <w:t>Full communication</w:t>
+      </w:r>
+    </w:p>
+    <w:p>
+      <w:pPr>
+        <w:pStyle w:val="ListParagraph"/>
+        <w:numPr>
+          <w:ilvl w:val="1"/>
+          <w:numId w:val="24"/>
+        </w:numPr>
+      </w:pPr>
+      <w:r>
+        <w:t>Partial structure</w:t>
+      </w:r>
+    </w:p>
+    <w:p>
+      <w:pPr>
+        <w:pStyle w:val="ListParagraph"/>
+        <w:numPr>
+          <w:ilvl w:val="1"/>
+          <w:numId w:val="24"/>
+        </w:numPr>
+      </w:pPr>
+      <w:r>
+        <w:t>Individual control</w:t>
+      </w:r>
+    </w:p>
+    <w:p>
+      <w:pPr>
+        <w:pStyle w:val="ListParagraph"/>
+        <w:numPr>
+          <w:ilvl w:val="1"/>
+          <w:numId w:val="24"/>
+        </w:numPr>
+      </w:pPr>
+      <w:r>
+        <w:t>Global control</w:t>
+      </w:r>
+    </w:p>
+    <w:p>
+      <w:pPr>
+        <w:pStyle w:val="ListParagraph"/>
+        <w:numPr>
+          <w:ilvl w:val="0"/>
+          <w:numId w:val="24"/>
+        </w:numPr>
+      </w:pPr>
+      <w:r>
+        <w:t>Communication Learning</w:t>
+      </w:r>
+    </w:p>
+    <w:p>
+      <w:pPr>
+        <w:pStyle w:val="ListParagraph"/>
+        <w:numPr>
+          <w:ilvl w:val="1"/>
+          <w:numId w:val="24"/>
+        </w:numPr>
+      </w:pPr>
+      <w:r>
+        <w:t>Reinforcement Learning</w:t>
+      </w:r>
+    </w:p>
+    <w:p>
+      <w:pPr>
+        <w:pStyle w:val="ListParagraph"/>
+        <w:numPr>
+          <w:ilvl w:val="1"/>
+          <w:numId w:val="24"/>
+        </w:numPr>
+      </w:pPr>
+      <w:r>
+        <w:t>Backpropagation</w:t>
       </w:r>
     </w:p>
     <w:p>
@@ -4966,9 +5347,11 @@
           <w:numId w:val="17"/>
         </w:numPr>
       </w:pPr>
+      <w:proofErr w:type="spellStart"/>
       <w:r>
         <w:t>SchedNet</w:t>
       </w:r>
+      <w:proofErr w:type="spellEnd"/>
     </w:p>
     <w:p>
       <w:pPr>
@@ -5107,8 +5490,57 @@
         <w:rPr>
           <w:rFonts w:cstheme="minorHAnsi"/>
         </w:rPr>
+        <w:t xml:space="preserve"> under the constraint of having a noised communication channel</w:t>
+      </w:r>
+      <w:r>
+        <w:rPr>
+          <w:rFonts w:cstheme="minorHAnsi"/>
+        </w:rPr>
         <w:t xml:space="preserve">. </w:t>
       </w:r>
+    </w:p>
+    <w:p>
+      <w:r>
+        <w:lastRenderedPageBreak/>
+        <w:t>Some earliest attempts involved the study of synthetic ethology</w:t>
+      </w:r>
+      <w:r>
+        <w:rPr>
+          <w:rStyle w:val="FootnoteReference"/>
+        </w:rPr>
+        <w:footnoteReference w:id="9"/>
+      </w:r>
+      <w:r>
+        <w:t xml:space="preserve"> that investigated the mechanisms and evolution of communication in finite state machines using genetic algorithms to </w:t>
+      </w:r>
+      <w:r>
+        <w:t>learn to</w:t>
+      </w:r>
+      <w:r>
+        <w:t xml:space="preserve"> cooperat</w:t>
+      </w:r>
+      <w:r>
+        <w:t>e</w:t>
+      </w:r>
+      <w:r>
+        <w:t xml:space="preserve"> in a simplified environment. Such approach is also adopted in allowing predator agents to learn to communicate in the grid-world predator-prey problem</w:t>
+      </w:r>
+      <w:r>
+        <w:rPr>
+          <w:rStyle w:val="FootnoteReference"/>
+        </w:rPr>
+        <w:footnoteReference w:id="10"/>
+      </w:r>
+      <w:r>
+        <w:t>, hence allowing these antagonistic agents to coordinate with each other for more efficient capture of the prey. However, these genetic algorithm approaches would not be scalable for larger problems.</w:t>
+      </w:r>
+    </w:p>
+    <w:p>
+      <w:pPr>
+        <w:rPr>
+          <w:rFonts w:cstheme="minorHAnsi"/>
+        </w:rPr>
+      </w:pPr>
       <w:r>
         <w:rPr>
           <w:rFonts w:cstheme="minorHAnsi"/>
@@ -5125,14 +5557,26 @@
         <w:rPr>
           <w:rFonts w:cstheme="minorHAnsi"/>
         </w:rPr>
-        <w:t xml:space="preserve"> in the survey</w:t>
+        <w:t xml:space="preserve"> in the </w:t>
+      </w:r>
+      <w:r>
+        <w:rPr>
+          <w:rFonts w:cstheme="minorHAnsi"/>
+        </w:rPr>
+        <w:t xml:space="preserve">very recent </w:t>
+      </w:r>
+      <w:r>
+        <w:rPr>
+          <w:rFonts w:cstheme="minorHAnsi"/>
+        </w:rPr>
+        <w:t>survey</w:t>
       </w:r>
       <w:r>
         <w:rPr>
           <w:rStyle w:val="FootnoteReference"/>
           <w:rFonts w:cstheme="minorHAnsi"/>
         </w:rPr>
-        <w:footnoteReference w:id="10"/>
+        <w:footnoteReference w:id="11"/>
       </w:r>
       <w:r>
         <w:rPr>
@@ -5162,6 +5606,12 @@
         <w:rPr>
           <w:rFonts w:cstheme="minorHAnsi"/>
         </w:rPr>
+        <w:t xml:space="preserve">modern </w:t>
+      </w:r>
+      <w:r>
+        <w:rPr>
+          <w:rFonts w:cstheme="minorHAnsi"/>
+        </w:rPr>
         <w:t xml:space="preserve">research </w:t>
       </w:r>
       <w:r>
@@ -5285,7 +5735,7 @@
           <w:rStyle w:val="FootnoteReference"/>
           <w:rFonts w:cstheme="minorHAnsi"/>
         </w:rPr>
-        <w:footnoteReference w:id="11"/>
+        <w:footnoteReference w:id="12"/>
       </w:r>
       <w:r>
         <w:rPr>
@@ -5297,14 +5747,49 @@
         <w:rPr>
           <w:rFonts w:cstheme="minorHAnsi"/>
         </w:rPr>
-        <w:t xml:space="preserve">is a centralised training and decentralised execution algorithm which allows real valued messages to pass between agents at training, </w:t>
-      </w:r>
-      <w:r>
-        <w:rPr>
-          <w:rFonts w:cstheme="minorHAnsi"/>
-          <w:color w:val="FF0000"/>
-        </w:rPr>
-        <w:t>…</w:t>
+        <w:t>is a centralised training and decentralised execution algorithm</w:t>
+      </w:r>
+      <w:r>
+        <w:rPr>
+          <w:rFonts w:cstheme="minorHAnsi"/>
+        </w:rPr>
+        <w:t>, which allows combination of centralised learning and deep Q networks</w:t>
+      </w:r>
+      <w:r>
+        <w:rPr>
+          <w:rFonts w:cstheme="minorHAnsi"/>
+        </w:rPr>
+        <w:t xml:space="preserve"> </w:t>
+      </w:r>
+      <w:r>
+        <w:rPr>
+          <w:rFonts w:cstheme="minorHAnsi"/>
+        </w:rPr>
+        <w:t>achieved by pushing</w:t>
+      </w:r>
+      <w:r>
+        <w:rPr>
+          <w:rFonts w:cstheme="minorHAnsi"/>
+        </w:rPr>
+        <w:t xml:space="preserve"> </w:t>
+      </w:r>
+      <w:r>
+        <w:rPr>
+          <w:rFonts w:cstheme="minorHAnsi"/>
+        </w:rPr>
+        <w:t>gradients through the communication channel</w:t>
+      </w:r>
+      <w:r>
+        <w:rPr>
+          <w:rFonts w:cstheme="minorHAnsi"/>
+        </w:rPr>
+        <w:t xml:space="preserve"> from one agent to another</w:t>
+      </w:r>
+      <w:r>
+        <w:rPr>
+          <w:rFonts w:cstheme="minorHAnsi"/>
+        </w:rPr>
+        <w:t>, hence taking full advantage of centralised learning.</w:t>
       </w:r>
     </w:p>
     <w:p>
@@ -5314,275 +5799,295 @@
           <w:ilvl w:val="0"/>
           <w:numId w:val="19"/>
         </w:numPr>
+        <w:rPr>
+          <w:rFonts w:cstheme="minorHAnsi"/>
+          <w:sz w:val="18"/>
+          <w:szCs w:val="18"/>
+        </w:rPr>
+      </w:pPr>
+      <w:r>
+        <w:rPr>
+          <w:rFonts w:cstheme="minorHAnsi"/>
+        </w:rPr>
+        <w:t>Share parameters</w:t>
+      </w:r>
+    </w:p>
+    <w:p>
+      <w:pPr>
+        <w:pStyle w:val="ListParagraph"/>
+        <w:numPr>
+          <w:ilvl w:val="0"/>
+          <w:numId w:val="19"/>
+        </w:numPr>
+        <w:rPr>
+          <w:rFonts w:cstheme="minorHAnsi"/>
+          <w:sz w:val="18"/>
+          <w:szCs w:val="18"/>
+        </w:rPr>
+      </w:pPr>
+      <w:r>
+        <w:rPr>
+          <w:rFonts w:cstheme="minorHAnsi"/>
+        </w:rPr>
+        <w:t>Because DIAL passes gradients from agent to agent, it is an inherently</w:t>
+      </w:r>
+      <w:r>
+        <w:rPr>
+          <w:rFonts w:cstheme="minorHAnsi"/>
+          <w:sz w:val="18"/>
+          <w:szCs w:val="18"/>
+        </w:rPr>
+        <w:t xml:space="preserve"> </w:t>
+      </w:r>
+      <w:r>
+        <w:rPr>
+          <w:rFonts w:cstheme="minorHAnsi"/>
+        </w:rPr>
+        <w:t>deep learning approach.</w:t>
+      </w:r>
+    </w:p>
+    <w:p>
+      <w:pPr>
+        <w:rPr>
+          <w:rFonts w:cstheme="minorHAnsi"/>
+          <w:color w:val="000000" w:themeColor="text1"/>
+        </w:rPr>
+      </w:pPr>
+      <w:r>
+        <w:rPr>
+          <w:rFonts w:cstheme="minorHAnsi"/>
+          <w:color w:val="000000" w:themeColor="text1"/>
+        </w:rPr>
+        <w:t>Another well-known</w:t>
+      </w:r>
+      <w:r>
+        <w:rPr>
+          <w:rFonts w:cstheme="minorHAnsi"/>
+          <w:color w:val="000000" w:themeColor="text1"/>
+        </w:rPr>
+        <w:t xml:space="preserve"> state-of-the-art</w:t>
+      </w:r>
+      <w:r>
+        <w:rPr>
+          <w:rFonts w:cstheme="minorHAnsi"/>
+          <w:color w:val="000000" w:themeColor="text1"/>
+        </w:rPr>
+        <w:t xml:space="preserve"> algorithm CommNet</w:t>
+      </w:r>
+      <w:r>
+        <w:rPr>
+          <w:rStyle w:val="FootnoteReference"/>
+          <w:rFonts w:cstheme="minorHAnsi"/>
+          <w:color w:val="000000" w:themeColor="text1"/>
+        </w:rPr>
+        <w:footnoteReference w:id="13"/>
+      </w:r>
+      <w:r>
+        <w:rPr>
+          <w:rFonts w:cstheme="minorHAnsi"/>
+          <w:color w:val="000000" w:themeColor="text1"/>
+        </w:rPr>
+        <w:t xml:space="preserve"> </w:t>
+      </w:r>
+      <w:r>
+        <w:rPr>
+          <w:rFonts w:cstheme="minorHAnsi"/>
+          <w:color w:val="FF0000"/>
+        </w:rPr>
+        <w:t>…</w:t>
+      </w:r>
+    </w:p>
+    <w:p>
+      <w:pPr>
+        <w:pStyle w:val="ListParagraph"/>
+        <w:numPr>
+          <w:ilvl w:val="0"/>
+          <w:numId w:val="19"/>
+        </w:numPr>
+      </w:pPr>
+      <w:r>
+        <w:t>Learns a shared Deep Neural Net that is shared across agents</w:t>
+      </w:r>
+    </w:p>
+    <w:p>
+      <w:pPr>
+        <w:pStyle w:val="ListParagraph"/>
+        <w:numPr>
+          <w:ilvl w:val="0"/>
+          <w:numId w:val="19"/>
+        </w:numPr>
+      </w:pPr>
+      <w:r>
+        <w:t>Shared reward</w:t>
+      </w:r>
+    </w:p>
+    <w:p>
+      <w:pPr>
+        <w:rPr>
+          <w:color w:val="FF0000"/>
+        </w:rPr>
+      </w:pPr>
+      <w:r>
+        <w:t>On the other hand, the other approach</w:t>
+      </w:r>
+      <w:r>
+        <w:t xml:space="preserve"> is more commonly applied to problems with the assumption that communication channels are discrete, meaning it would not be differentiable for backpropagation techniques to be applied for optimization. </w:t>
+      </w:r>
+      <w:r>
+        <w:t xml:space="preserve">Thus, optimization of communication protocol is achieved via applying RL algorithms. </w:t>
+      </w:r>
+      <w:r>
+        <w:t xml:space="preserve">The assumption is closer to real life </w:t>
+      </w:r>
+      <w:r>
+        <w:rPr>
+          <w:color w:val="FF0000"/>
+        </w:rPr>
+        <w:t>…</w:t>
+      </w:r>
+      <w:r>
+        <w:rPr>
+          <w:color w:val="FF0000"/>
+        </w:rPr>
+        <w:t xml:space="preserve"> </w:t>
+      </w:r>
+    </w:p>
+    <w:p>
+      <w:pPr>
+        <w:rPr>
+          <w:color w:val="000000" w:themeColor="text1"/>
+        </w:rPr>
+      </w:pPr>
+      <w:r>
+        <w:rPr>
+          <w:color w:val="000000" w:themeColor="text1"/>
+        </w:rPr>
+        <w:t>Within this paradigm, some e</w:t>
+      </w:r>
+      <w:r>
+        <w:rPr>
+          <w:color w:val="000000" w:themeColor="text1"/>
+        </w:rPr>
+        <w:t>arl</w:t>
+      </w:r>
+      <w:r>
+        <w:rPr>
+          <w:color w:val="000000" w:themeColor="text1"/>
+        </w:rPr>
+        <w:t>y</w:t>
+      </w:r>
+      <w:r>
+        <w:rPr>
+          <w:color w:val="000000" w:themeColor="text1"/>
+        </w:rPr>
+        <w:t xml:space="preserve"> algorithm</w:t>
+      </w:r>
+      <w:r>
+        <w:rPr>
+          <w:color w:val="000000" w:themeColor="text1"/>
+        </w:rPr>
+        <w:t xml:space="preserve">s were </w:t>
+      </w:r>
+      <w:r>
+        <w:rPr>
+          <w:color w:val="000000" w:themeColor="text1"/>
+        </w:rPr>
+        <w:t xml:space="preserve">developed </w:t>
+      </w:r>
+      <w:r>
+        <w:rPr>
+          <w:color w:val="000000" w:themeColor="text1"/>
+        </w:rPr>
+        <w:t>using the</w:t>
+      </w:r>
+      <w:r>
+        <w:rPr>
+          <w:color w:val="000000" w:themeColor="text1"/>
+        </w:rPr>
+        <w:t xml:space="preserve"> tabular Q Learning</w:t>
+      </w:r>
+      <w:r>
+        <w:rPr>
+          <w:color w:val="000000" w:themeColor="text1"/>
+        </w:rPr>
+        <w:t xml:space="preserve"> </w:t>
+      </w:r>
+      <w:r>
+        <w:rPr>
+          <w:color w:val="000000" w:themeColor="text1"/>
+        </w:rPr>
+        <w:t xml:space="preserve">method </w:t>
+      </w:r>
+      <w:r>
+        <w:rPr>
+          <w:color w:val="000000" w:themeColor="text1"/>
+        </w:rPr>
+        <w:t xml:space="preserve">to </w:t>
+      </w:r>
+      <w:r>
+        <w:rPr>
+          <w:color w:val="000000" w:themeColor="text1"/>
+        </w:rPr>
+        <w:t xml:space="preserve">learn set of communication codes/protocols to </w:t>
+      </w:r>
+      <w:r>
+        <w:rPr>
+          <w:color w:val="000000" w:themeColor="text1"/>
+        </w:rPr>
+        <w:t>solve the predator-prey</w:t>
+      </w:r>
+      <w:r>
+        <w:rPr>
+          <w:color w:val="000000" w:themeColor="text1"/>
+        </w:rPr>
+        <w:t xml:space="preserve"> problem</w:t>
+      </w:r>
+      <w:r>
+        <w:rPr>
+          <w:rStyle w:val="FootnoteReference"/>
+          <w:color w:val="000000" w:themeColor="text1"/>
+        </w:rPr>
+        <w:footnoteReference w:id="14"/>
+      </w:r>
+      <w:r>
+        <w:rPr>
+          <w:color w:val="000000" w:themeColor="text1"/>
+        </w:rPr>
+        <w:t>. Similarly,</w:t>
+      </w:r>
+      <w:r>
+        <w:rPr>
+          <w:color w:val="000000" w:themeColor="text1"/>
+        </w:rPr>
+        <w:t xml:space="preserve"> in …</w:t>
+      </w:r>
+    </w:p>
+    <w:p>
+      <w:pPr>
+        <w:pStyle w:val="ListParagraph"/>
+        <w:numPr>
+          <w:ilvl w:val="1"/>
+          <w:numId w:val="16"/>
+        </w:numPr>
       </w:pPr>
       <w:hyperlink r:id="rId18" w:history="1">
         <w:r>
           <w:rPr>
             <w:rStyle w:val="Hyperlink"/>
           </w:rPr>
-          <w:t>https://proceedings.neurips.cc/paper/2016/file/c7635bfd99248a2cdef8249ef7bfbef4-Paper.pdf</w:t>
+          <w:t>https://scholar.google.co.uk/scholar?q=Efficient+Distributed+Reinforcement+Learning+through+Agreement,&amp;hl=zh-CN&amp;as_sdt=0&amp;</w:t>
         </w:r>
-      </w:hyperlink>
-    </w:p>
-    <w:p>
-      <w:pPr>
-        <w:pStyle w:val="ListParagraph"/>
-        <w:numPr>
-          <w:ilvl w:val="1"/>
-          <w:numId w:val="19"/>
-        </w:numPr>
-      </w:pPr>
-      <w:r>
-        <w:t>Centralised training, decentralised execution</w:t>
-      </w:r>
-    </w:p>
-    <w:p>
-      <w:pPr>
-        <w:pStyle w:val="ListParagraph"/>
-        <w:numPr>
-          <w:ilvl w:val="1"/>
-          <w:numId w:val="19"/>
-        </w:numPr>
-        <w:rPr>
-          <w:rFonts w:cstheme="minorHAnsi"/>
-          <w:sz w:val="18"/>
-          <w:szCs w:val="18"/>
-        </w:rPr>
-      </w:pPr>
-      <w:r>
-        <w:lastRenderedPageBreak/>
-        <w:t xml:space="preserve">DIAL approach, allows real valued messages to pass between agents during centralised learning allowing gradients to be pushed through the communication channel, and </w:t>
-      </w:r>
-      <w:r>
-        <w:rPr>
-          <w:rFonts w:cstheme="minorHAnsi"/>
-        </w:rPr>
-        <w:t>allows real-valued messages to pass between agents during centralised learning, thereby treating communication actions as</w:t>
-      </w:r>
-      <w:r>
-        <w:rPr>
-          <w:rFonts w:cstheme="minorHAnsi"/>
-          <w:sz w:val="18"/>
-          <w:szCs w:val="18"/>
-        </w:rPr>
-        <w:t xml:space="preserve"> </w:t>
-      </w:r>
-      <w:r>
-        <w:rPr>
-          <w:rFonts w:cstheme="minorHAnsi"/>
-        </w:rPr>
-        <w:t>bottleneck connections between agents. As a result, gradients can be pushed through the communication channel, yielding a system that is end-to-end trainable even across agents. During decentralised</w:t>
-      </w:r>
-      <w:r>
-        <w:rPr>
-          <w:rFonts w:cstheme="minorHAnsi"/>
-          <w:sz w:val="18"/>
-          <w:szCs w:val="18"/>
-        </w:rPr>
-        <w:t xml:space="preserve"> </w:t>
-      </w:r>
-      <w:r>
-        <w:rPr>
-          <w:rFonts w:cstheme="minorHAnsi"/>
-        </w:rPr>
-        <w:t>execution, real-valued messages are discretised and mapped to the discrete set of communication</w:t>
-      </w:r>
-      <w:r>
-        <w:rPr>
-          <w:rFonts w:cstheme="minorHAnsi"/>
-          <w:sz w:val="18"/>
-          <w:szCs w:val="18"/>
-        </w:rPr>
-        <w:t xml:space="preserve"> </w:t>
-      </w:r>
-      <w:r>
-        <w:rPr>
-          <w:rFonts w:cstheme="minorHAnsi"/>
-        </w:rPr>
-        <w:t>actions allowed by the task. Because DIAL passes gradients from agent to agent, it is an inherently</w:t>
-      </w:r>
-      <w:r>
-        <w:rPr>
-          <w:rFonts w:cstheme="minorHAnsi"/>
-          <w:sz w:val="18"/>
-          <w:szCs w:val="18"/>
-        </w:rPr>
-        <w:t xml:space="preserve"> </w:t>
-      </w:r>
-      <w:r>
-        <w:rPr>
-          <w:rFonts w:cstheme="minorHAnsi"/>
-        </w:rPr>
-        <w:t>deep learning approach.</w:t>
-      </w:r>
-    </w:p>
-    <w:p>
-      <w:pPr>
-        <w:rPr>
-          <w:rFonts w:cstheme="minorHAnsi"/>
-          <w:color w:val="000000" w:themeColor="text1"/>
-        </w:rPr>
-      </w:pPr>
-      <w:r>
-        <w:rPr>
-          <w:rFonts w:cstheme="minorHAnsi"/>
-          <w:color w:val="000000" w:themeColor="text1"/>
-        </w:rPr>
-        <w:t>Another well-known algorithm CommNet</w:t>
-      </w:r>
-      <w:r>
-        <w:rPr>
-          <w:rStyle w:val="FootnoteReference"/>
-          <w:rFonts w:cstheme="minorHAnsi"/>
-          <w:color w:val="000000" w:themeColor="text1"/>
-        </w:rPr>
-        <w:footnoteReference w:id="12"/>
-      </w:r>
-      <w:r>
-        <w:rPr>
-          <w:rFonts w:cstheme="minorHAnsi"/>
-          <w:color w:val="000000" w:themeColor="text1"/>
-        </w:rPr>
-        <w:t xml:space="preserve"> </w:t>
-      </w:r>
-      <w:r>
-        <w:rPr>
-          <w:rFonts w:cstheme="minorHAnsi"/>
-          <w:color w:val="FF0000"/>
-        </w:rPr>
-        <w:t>…</w:t>
-      </w:r>
-    </w:p>
-    <w:p>
-      <w:pPr>
-        <w:pStyle w:val="ListParagraph"/>
-        <w:numPr>
-          <w:ilvl w:val="0"/>
-          <w:numId w:val="19"/>
-        </w:numPr>
-      </w:pPr>
-      <w:hyperlink r:id="rId19" w:history="1">
         <w:r>
           <w:rPr>
             <w:rStyle w:val="Hyperlink"/>
           </w:rPr>
-          <w:t>https://arxiv.org/pdf/1605.07736.pdf</w:t>
+          <w:t>a</w:t>
         </w:r>
-      </w:hyperlink>
-    </w:p>
-    <w:p>
-      <w:pPr>
-        <w:pStyle w:val="ListParagraph"/>
-        <w:numPr>
-          <w:ilvl w:val="1"/>
-          <w:numId w:val="19"/>
-        </w:numPr>
-      </w:pPr>
-      <w:r>
-        <w:t>CommNet</w:t>
-      </w:r>
-    </w:p>
-    <w:p>
-      <w:pPr>
-        <w:pStyle w:val="ListParagraph"/>
-        <w:numPr>
-          <w:ilvl w:val="1"/>
-          <w:numId w:val="19"/>
-        </w:numPr>
-      </w:pPr>
-      <w:r>
-        <w:t>Learns a shared Deep Neural Net that is shared across agents</w:t>
-      </w:r>
-    </w:p>
-    <w:p>
-      <w:pPr>
-        <w:pStyle w:val="ListParagraph"/>
-        <w:numPr>
-          <w:ilvl w:val="1"/>
-          <w:numId w:val="19"/>
-        </w:numPr>
-      </w:pPr>
-      <w:r>
-        <w:t>Shared reward</w:t>
-      </w:r>
-    </w:p>
-    <w:p>
-      <w:pPr>
-        <w:rPr>
-          <w:color w:val="FF0000"/>
-        </w:rPr>
-      </w:pPr>
-      <w:r>
-        <w:t>On the other hand, for the other approach,</w:t>
-      </w:r>
-      <w:r>
-        <w:t xml:space="preserve"> it is more commonly applied to problems with the assumption that communication channels are discrete, meaning it would not be differentiable for backpropagation techniques to be applied for optimization. </w:t>
-      </w:r>
-      <w:r>
-        <w:t xml:space="preserve">Thus, optimization of communication protocol is achieved via applying RL algorithms. </w:t>
-      </w:r>
-      <w:r>
-        <w:t xml:space="preserve">The assumption is closer to real life </w:t>
-      </w:r>
-      <w:r>
-        <w:rPr>
-          <w:color w:val="FF0000"/>
-        </w:rPr>
-        <w:t>…</w:t>
-      </w:r>
-      <w:r>
-        <w:rPr>
-          <w:color w:val="FF0000"/>
-        </w:rPr>
-        <w:t xml:space="preserve"> </w:t>
-      </w:r>
-    </w:p>
-    <w:p>
-      <w:pPr>
-        <w:rPr>
-          <w:color w:val="000000" w:themeColor="text1"/>
-        </w:rPr>
-      </w:pPr>
-      <w:r>
-        <w:rPr>
-          <w:color w:val="000000" w:themeColor="text1"/>
-        </w:rPr>
-        <w:t>Earliest algorithm developed … tabular Q Learning</w:t>
-      </w:r>
-      <w:r>
-        <w:rPr>
-          <w:color w:val="000000" w:themeColor="text1"/>
-        </w:rPr>
-        <w:t xml:space="preserve"> to solve the predator-prey MPE with communication</w:t>
-      </w:r>
-      <w:r>
-        <w:rPr>
-          <w:rStyle w:val="FootnoteReference"/>
-          <w:color w:val="000000" w:themeColor="text1"/>
-        </w:rPr>
-        <w:footnoteReference w:id="13"/>
-      </w:r>
-      <w:r>
-        <w:rPr>
-          <w:color w:val="000000" w:themeColor="text1"/>
-        </w:rPr>
-        <w:t xml:space="preserve"> … and similarly in …</w:t>
-      </w:r>
-    </w:p>
-    <w:p>
-      <w:pPr>
-        <w:pStyle w:val="ListParagraph"/>
-        <w:numPr>
-          <w:ilvl w:val="1"/>
-          <w:numId w:val="16"/>
-        </w:numPr>
-      </w:pPr>
-      <w:hyperlink r:id="rId20" w:history="1">
         <w:r>
           <w:rPr>
             <w:rStyle w:val="Hyperlink"/>
           </w:rPr>
-          <w:t>https://scholar.google.co.uk/scholar?q=Efficient+Distributed+Reinforcement+Learning+through+Agreement,&amp;hl=zh-CN&amp;as_sdt=0&amp;as_vis=1&amp;oi=scholart</w:t>
+          <w:t>s_vis=1&amp;oi=scholart</w:t>
         </w:r>
       </w:hyperlink>
     </w:p>
@@ -5596,13 +6101,32 @@
         <w:rPr>
           <w:color w:val="000000" w:themeColor="text1"/>
         </w:rPr>
-        <w:t>However, as explained in previous sections, …</w:t>
-      </w:r>
-      <w:r>
-        <w:rPr>
-          <w:color w:val="000000" w:themeColor="text1"/>
-        </w:rPr>
-        <w:t xml:space="preserve"> not scalable…</w:t>
+        <w:lastRenderedPageBreak/>
+        <w:t>Unfortunately</w:t>
+      </w:r>
+      <w:r>
+        <w:rPr>
+          <w:color w:val="000000" w:themeColor="text1"/>
+        </w:rPr>
+        <w:t>, as explained in previous sections,</w:t>
+      </w:r>
+      <w:r>
+        <w:rPr>
+          <w:color w:val="000000" w:themeColor="text1"/>
+        </w:rPr>
+        <w:t xml:space="preserve"> these approaches are</w:t>
+      </w:r>
+      <w:r>
+        <w:rPr>
+          <w:color w:val="000000" w:themeColor="text1"/>
+        </w:rPr>
+        <w:t xml:space="preserve"> not scalabl</w:t>
+      </w:r>
+      <w:r>
+        <w:rPr>
+          <w:color w:val="000000" w:themeColor="text1"/>
+        </w:rPr>
+        <w:t>e.</w:t>
       </w:r>
       <w:r>
         <w:rPr>
@@ -5614,26 +6138,56 @@
         <w:rPr>
           <w:color w:val="000000" w:themeColor="text1"/>
         </w:rPr>
-        <w:t>This</w:t>
-      </w:r>
-      <w:r>
-        <w:rPr>
-          <w:color w:val="000000" w:themeColor="text1"/>
-        </w:rPr>
-        <w:t xml:space="preserve"> led to the RIAL</w:t>
+        <w:t>A better approach is</w:t>
+      </w:r>
+      <w:r>
+        <w:rPr>
+          <w:color w:val="000000" w:themeColor="text1"/>
+        </w:rPr>
+        <w:t xml:space="preserve"> the RIAL</w:t>
       </w:r>
       <w:r>
         <w:rPr>
           <w:rStyle w:val="FootnoteReference"/>
           <w:color w:val="000000" w:themeColor="text1"/>
         </w:rPr>
-        <w:footnoteReference w:id="14"/>
-      </w:r>
-      <w:r>
-        <w:rPr>
-          <w:color w:val="000000" w:themeColor="text1"/>
-        </w:rPr>
-        <w:t xml:space="preserve"> algorithm which is introduced in the same paper as DIAL. RIAL …</w:t>
+        <w:footnoteReference w:id="15"/>
+      </w:r>
+      <w:r>
+        <w:rPr>
+          <w:color w:val="000000" w:themeColor="text1"/>
+        </w:rPr>
+        <w:t xml:space="preserve"> algorithm which is introduced in the same paper as DIAL</w:t>
+      </w:r>
+      <w:r>
+        <w:rPr>
+          <w:color w:val="000000" w:themeColor="text1"/>
+        </w:rPr>
+        <w:t xml:space="preserve"> that </w:t>
+      </w:r>
+      <w:r>
+        <w:rPr>
+          <w:color w:val="000000" w:themeColor="text1"/>
+        </w:rPr>
+        <w:t xml:space="preserve">make use of </w:t>
+      </w:r>
+      <w:r>
+        <w:rPr>
+          <w:color w:val="000000" w:themeColor="text1"/>
+        </w:rPr>
+        <w:t>D</w:t>
+      </w:r>
+      <w:r>
+        <w:rPr>
+          <w:color w:val="000000" w:themeColor="text1"/>
+        </w:rPr>
+        <w:t>eep Q Learning to overcome this issue.</w:t>
+      </w:r>
+      <w:r>
+        <w:rPr>
+          <w:color w:val="000000" w:themeColor="text1"/>
+        </w:rPr>
+        <w:t xml:space="preserve"> RIAL combines DRQN with independent Q-Learning …</w:t>
       </w:r>
     </w:p>
     <w:p>
@@ -5650,44 +6204,6 @@
     </w:p>
     <w:p>
       <w:pPr>
-        <w:rPr>
-          <w:color w:val="000000" w:themeColor="text1"/>
-        </w:rPr>
-      </w:pPr>
-      <w:r>
-        <w:rPr>
-          <w:color w:val="000000" w:themeColor="text1"/>
-        </w:rPr>
-        <w:t>Another algorithm that is worth mentioning is the DDRQN</w:t>
-      </w:r>
-      <w:r>
-        <w:rPr>
-          <w:color w:val="000000" w:themeColor="text1"/>
-        </w:rPr>
-        <w:t xml:space="preserve"> </w:t>
-      </w:r>
-      <w:r>
-        <w:rPr>
-          <w:color w:val="000000" w:themeColor="text1"/>
-        </w:rPr>
-        <w:t>algorithm</w:t>
-      </w:r>
-      <w:r>
-        <w:rPr>
-          <w:rStyle w:val="FootnoteReference"/>
-          <w:color w:val="000000" w:themeColor="text1"/>
-        </w:rPr>
-        <w:footnoteReference w:id="15"/>
-      </w:r>
-      <w:r>
-        <w:rPr>
-          <w:color w:val="000000" w:themeColor="text1"/>
-        </w:rPr>
-        <w:t>…</w:t>
-      </w:r>
-    </w:p>
-    <w:p>
-      <w:pPr>
         <w:pStyle w:val="ListParagraph"/>
         <w:numPr>
           <w:ilvl w:val="0"/>
@@ -5695,7 +6211,45 @@
         </w:numPr>
       </w:pPr>
       <w:r>
-        <w:t>Discover communication protocols to solve multiagent learning problems based on well-known riddles (partially observable tasks)</w:t>
+        <w:t>Share parameters</w:t>
+      </w:r>
+    </w:p>
+    <w:p>
+      <w:pPr>
+        <w:rPr>
+          <w:color w:val="000000" w:themeColor="text1"/>
+        </w:rPr>
+      </w:pPr>
+      <w:r>
+        <w:rPr>
+          <w:color w:val="000000" w:themeColor="text1"/>
+        </w:rPr>
+        <w:t>Another algorithm that is worth mentioning is the DDRQN</w:t>
+      </w:r>
+      <w:r>
+        <w:rPr>
+          <w:color w:val="000000" w:themeColor="text1"/>
+        </w:rPr>
+        <w:t xml:space="preserve"> </w:t>
+      </w:r>
+      <w:r>
+        <w:rPr>
+          <w:color w:val="000000" w:themeColor="text1"/>
+        </w:rPr>
+        <w:t>algorithm</w:t>
+      </w:r>
+      <w:r>
+        <w:rPr>
+          <w:rStyle w:val="FootnoteReference"/>
+          <w:color w:val="000000" w:themeColor="text1"/>
+        </w:rPr>
+        <w:footnoteReference w:id="16"/>
+      </w:r>
+      <w:r>
+        <w:rPr>
+          <w:color w:val="000000" w:themeColor="text1"/>
+        </w:rPr>
+        <w:t>…</w:t>
       </w:r>
     </w:p>
     <w:p>
@@ -5707,42 +6261,7 @@
         </w:numPr>
       </w:pPr>
       <w:r>
-        <w:t>Not really solving coordination problems</w:t>
-      </w:r>
-      <w:bookmarkEnd w:id="0"/>
-    </w:p>
-    <w:p>
-      <w:pPr>
-        <w:rPr>
-          <w:rFonts w:cstheme="minorHAnsi"/>
-          <w:sz w:val="20"/>
-          <w:szCs w:val="20"/>
-        </w:rPr>
-      </w:pPr>
-    </w:p>
-    <w:p>
-      <w:pPr>
-        <w:rPr>
-          <w:rFonts w:cstheme="minorHAnsi"/>
-          <w:sz w:val="20"/>
-          <w:szCs w:val="20"/>
-        </w:rPr>
-      </w:pPr>
-      <w:r>
-        <w:rPr>
-          <w:rFonts w:cstheme="minorHAnsi"/>
-          <w:sz w:val="20"/>
-          <w:szCs w:val="20"/>
-        </w:rPr>
-        <w:t>Possibly another paradigm</w:t>
-      </w:r>
-      <w:r>
-        <w:rPr>
-          <w:rFonts w:cstheme="minorHAnsi"/>
-          <w:sz w:val="20"/>
-          <w:szCs w:val="20"/>
-        </w:rPr>
-        <w:t>:</w:t>
+        <w:t>Discover communication protocols to solve multiagent learning problems based on well-known riddles (partially observable tasks)</w:t>
       </w:r>
     </w:p>
     <w:p>
@@ -5752,60 +6271,38 @@
           <w:ilvl w:val="0"/>
           <w:numId w:val="16"/>
         </w:numPr>
-        <w:rPr>
-          <w:rFonts w:cstheme="minorHAnsi"/>
-          <w:sz w:val="20"/>
-          <w:szCs w:val="20"/>
-        </w:rPr>
-      </w:pPr>
-      <w:r>
-        <w:rPr>
-          <w:rFonts w:cstheme="minorHAnsi"/>
-        </w:rPr>
-        <w:t>parameter sharing is very popular in</w:t>
-      </w:r>
-      <w:r>
-        <w:rPr>
-          <w:rFonts w:cstheme="minorHAnsi"/>
-          <w:sz w:val="20"/>
-          <w:szCs w:val="20"/>
-        </w:rPr>
+      </w:pPr>
+      <w:r>
+        <w:t>Not really solving coordination problems</w:t>
+      </w:r>
+      <w:bookmarkEnd w:id="0"/>
+    </w:p>
+    <w:p>
+      <w:r>
+        <w:t>However</w:t>
+      </w:r>
+      <w:r>
+        <w:t>,</w:t>
+      </w:r>
+      <w:r>
+        <w:t xml:space="preserve"> most algorithms do not consider the settings where the communication channel is noised.</w:t>
+      </w:r>
+      <w:r>
         <w:t xml:space="preserve"> </w:t>
       </w:r>
       <w:r>
-        <w:rPr>
-          <w:rFonts w:cstheme="minorHAnsi"/>
-        </w:rPr>
-        <w:t>recent works, however, it assumes homogeneous learning models</w:t>
-      </w:r>
-    </w:p>
-    <w:p/>
-    <w:p>
-      <w:r>
-        <w:t>However</w:t>
-      </w:r>
-      <w:r>
-        <w:t>,</w:t>
-      </w:r>
-      <w:r>
-        <w:t xml:space="preserve"> most algorithms do not consider the settings where the communication channel is noised.</w:t>
+        <w:t>T</w:t>
+      </w:r>
+      <w:r>
+        <w:t xml:space="preserve">he </w:t>
+      </w:r>
+      <w:r>
+        <w:t>algorithm</w:t>
       </w:r>
       <w:r>
         <w:t xml:space="preserve"> </w:t>
       </w:r>
       <w:r>
-        <w:t>T</w:t>
-      </w:r>
-      <w:r>
-        <w:t xml:space="preserve">he </w:t>
-      </w:r>
-      <w:r>
-        <w:t>algorithm</w:t>
-      </w:r>
-      <w:r>
-        <w:t xml:space="preserve"> </w:t>
-      </w:r>
-      <w:r>
         <w:t xml:space="preserve">that is </w:t>
       </w:r>
       <w:r>
@@ -5815,13 +6312,21 @@
         <w:t>approach</w:t>
       </w:r>
       <w:r>
-        <w:t xml:space="preserve"> is the DiffDiscrete algorithm</w:t>
+        <w:t xml:space="preserve"> is the </w:t>
+      </w:r>
+      <w:proofErr w:type="spellStart"/>
+      <w:r>
+        <w:t>DiffDiscrete</w:t>
+      </w:r>
+      <w:proofErr w:type="spellEnd"/>
+      <w:r>
+        <w:t xml:space="preserve"> algorithm</w:t>
       </w:r>
       <w:r>
         <w:rPr>
           <w:rStyle w:val="FootnoteReference"/>
         </w:rPr>
-        <w:footnoteReference w:id="16"/>
+        <w:footnoteReference w:id="17"/>
       </w:r>
       <w:r>
         <w:t>. Th</w:t>
@@ -5874,7 +6379,15 @@
         <w:t>distinct</w:t>
       </w:r>
       <w:r>
-        <w:t xml:space="preserve"> my approach from DiffDiscrete is that </w:t>
+        <w:t xml:space="preserve"> my approach from </w:t>
+      </w:r>
+      <w:proofErr w:type="spellStart"/>
+      <w:r>
+        <w:t>DiffDiscrete</w:t>
+      </w:r>
+      <w:proofErr w:type="spellEnd"/>
+      <w:r>
+        <w:t xml:space="preserve"> is that </w:t>
       </w:r>
       <w:r>
         <w:rPr>
@@ -6134,7 +6647,39 @@
         <w:footnoteRef/>
       </w:r>
       <w:r>
-        <w:t xml:space="preserve"> Nicolas Anastassacos, Julian García, Stephen Hailes, Mirco Musolesi: “Cooperation and Reputation Dynamics with Reinforcement Learning”, 2021; [http://arxiv.org/abs/2102.07523 arXiv:2102.07523].</w:t>
+        <w:t xml:space="preserve"> Nicolas </w:t>
+      </w:r>
+      <w:proofErr w:type="spellStart"/>
+      <w:r>
+        <w:t>Anastassacos</w:t>
+      </w:r>
+      <w:proofErr w:type="spellEnd"/>
+      <w:r>
+        <w:t xml:space="preserve">, Julian García, Stephen </w:t>
+      </w:r>
+      <w:proofErr w:type="spellStart"/>
+      <w:r>
+        <w:t>Hailes</w:t>
+      </w:r>
+      <w:proofErr w:type="spellEnd"/>
+      <w:r>
+        <w:t xml:space="preserve">, </w:t>
+      </w:r>
+      <w:proofErr w:type="spellStart"/>
+      <w:r>
+        <w:t>Mirco</w:t>
+      </w:r>
+      <w:proofErr w:type="spellEnd"/>
+      <w:r>
+        <w:t xml:space="preserve"> </w:t>
+      </w:r>
+      <w:proofErr w:type="spellStart"/>
+      <w:r>
+        <w:t>Musolesi</w:t>
+      </w:r>
+      <w:proofErr w:type="spellEnd"/>
+      <w:r>
+        <w:t>: “Cooperation and Reputation Dynamics with Reinforcement Learning”, 2021; [http://arxiv.org/abs/2102.07523 arXiv:2102.07523].</w:t>
       </w:r>
     </w:p>
   </w:footnote>
@@ -6225,6 +6770,30 @@
         <w:t xml:space="preserve"> </w:t>
       </w:r>
       <w:hyperlink r:id="rId2" w:history="1">
+        <w:r>
+          <w:rPr>
+            <w:rStyle w:val="Hyperlink"/>
+          </w:rPr>
+          <w:t>http://web.eecs.utk.edu/~bmaclenn/papers/SEECC.pdf</w:t>
+        </w:r>
+      </w:hyperlink>
+    </w:p>
+  </w:footnote>
+  <w:footnote w:id="10">
+    <w:p>
+      <w:pPr>
+        <w:pStyle w:val="FootnoteText"/>
+      </w:pPr>
+      <w:r>
+        <w:rPr>
+          <w:rStyle w:val="FootnoteReference"/>
+        </w:rPr>
+        <w:footnoteRef/>
+      </w:r>
+      <w:r>
+        <w:t xml:space="preserve"> </w:t>
+      </w:r>
+      <w:hyperlink r:id="rId3" w:history="1">
         <w:r>
           <w:rPr>
             <w:rStyle w:val="Hyperlink"/>
@@ -6234,7 +6803,7 @@
       </w:hyperlink>
     </w:p>
   </w:footnote>
-  <w:footnote w:id="10">
+  <w:footnote w:id="11">
     <w:p>
       <w:pPr>
         <w:pStyle w:val="FootnoteText"/>
@@ -6248,7 +6817,7 @@
       <w:r>
         <w:t xml:space="preserve"> </w:t>
       </w:r>
-      <w:hyperlink r:id="rId3" w:history="1">
+      <w:hyperlink r:id="rId4" w:history="1">
         <w:r>
           <w:rPr>
             <w:rStyle w:val="Hyperlink"/>
@@ -6258,7 +6827,7 @@
       </w:hyperlink>
     </w:p>
   </w:footnote>
-  <w:footnote w:id="11">
+  <w:footnote w:id="12">
     <w:p>
       <w:pPr>
         <w:rPr>
@@ -6281,7 +6850,7 @@
         </w:rPr>
         <w:t xml:space="preserve"> </w:t>
       </w:r>
-      <w:hyperlink r:id="rId4" w:history="1">
+      <w:hyperlink r:id="rId5" w:history="1">
         <w:r>
           <w:rPr>
             <w:rStyle w:val="Hyperlink"/>
@@ -6292,13 +6861,8 @@
         </w:r>
       </w:hyperlink>
     </w:p>
-    <w:p>
-      <w:pPr>
-        <w:pStyle w:val="FootnoteText"/>
-      </w:pPr>
-    </w:p>
   </w:footnote>
-  <w:footnote w:id="12">
+  <w:footnote w:id="13">
     <w:p>
       <w:pPr>
         <w:rPr>
@@ -6321,7 +6885,7 @@
         </w:rPr>
         <w:t xml:space="preserve"> </w:t>
       </w:r>
-      <w:hyperlink r:id="rId5" w:history="1">
+      <w:hyperlink r:id="rId6" w:history="1">
         <w:r>
           <w:rPr>
             <w:rStyle w:val="Hyperlink"/>
@@ -6333,7 +6897,7 @@
       </w:hyperlink>
     </w:p>
   </w:footnote>
-  <w:footnote w:id="13">
+  <w:footnote w:id="14">
     <w:p>
       <w:pPr>
         <w:rPr>
@@ -6356,19 +6920,35 @@
         </w:rPr>
         <w:t xml:space="preserve"> </w:t>
       </w:r>
-      <w:hyperlink r:id="rId6" w:history="1">
+      <w:hyperlink r:id="rId7" w:history="1">
         <w:r>
           <w:rPr>
             <w:rStyle w:val="Hyperlink"/>
             <w:sz w:val="20"/>
             <w:szCs w:val="20"/>
           </w:rPr>
-          <w:t>https://ieeexplore.ieee.org/stamp/stamp.jsp?tp=&amp;arnumber=5045926</w:t>
+          <w:t>https://ieeexplore.i</w:t>
+        </w:r>
+        <w:r>
+          <w:rPr>
+            <w:rStyle w:val="Hyperlink"/>
+            <w:sz w:val="20"/>
+            <w:szCs w:val="20"/>
+          </w:rPr>
+          <w:t>e</w:t>
+        </w:r>
+        <w:r>
+          <w:rPr>
+            <w:rStyle w:val="Hyperlink"/>
+            <w:sz w:val="20"/>
+            <w:szCs w:val="20"/>
+          </w:rPr>
+          <w:t>ee.org/stamp/stamp.jsp?tp=&amp;arnumber=5045926</w:t>
         </w:r>
       </w:hyperlink>
     </w:p>
   </w:footnote>
-  <w:footnote w:id="14">
+  <w:footnote w:id="15">
     <w:p>
       <w:pPr>
         <w:rPr>
@@ -6391,7 +6971,7 @@
         </w:rPr>
         <w:t xml:space="preserve"> </w:t>
       </w:r>
-      <w:hyperlink r:id="rId7" w:history="1">
+      <w:hyperlink r:id="rId8" w:history="1">
         <w:r>
           <w:rPr>
             <w:rStyle w:val="Hyperlink"/>
@@ -6403,7 +6983,7 @@
       </w:hyperlink>
     </w:p>
   </w:footnote>
-  <w:footnote w:id="15">
+  <w:footnote w:id="16">
     <w:p>
       <w:pPr>
         <w:pStyle w:val="FootnoteText"/>
@@ -6417,7 +6997,7 @@
       <w:r>
         <w:t xml:space="preserve"> </w:t>
       </w:r>
-      <w:hyperlink r:id="rId8" w:history="1">
+      <w:hyperlink r:id="rId9" w:history="1">
         <w:r>
           <w:rPr>
             <w:rStyle w:val="Hyperlink"/>
@@ -6427,7 +7007,7 @@
       </w:hyperlink>
     </w:p>
   </w:footnote>
-  <w:footnote w:id="16">
+  <w:footnote w:id="17">
     <w:p>
       <w:pPr>
         <w:pStyle w:val="FootnoteText"/>
@@ -6441,7 +7021,7 @@
       <w:r>
         <w:t xml:space="preserve"> </w:t>
       </w:r>
-      <w:hyperlink r:id="rId9" w:history="1">
+      <w:hyperlink r:id="rId10" w:history="1">
         <w:r>
           <w:rPr>
             <w:rStyle w:val="Hyperlink"/>
@@ -7186,7 +7766,7 @@
         <w:rFonts w:ascii="Symbol" w:hAnsi="Symbol" w:hint="default"/>
       </w:rPr>
     </w:lvl>
-    <w:lvl w:ilvl="1" w:tplc="08090003" w:tentative="1">
+    <w:lvl w:ilvl="1" w:tplc="08090003">
       <w:start w:val="1"/>
       <w:numFmt w:val="bullet"/>
       <w:lvlText w:val="o"/>
@@ -7736,6 +8316,119 @@
     </w:lvl>
   </w:abstractNum>
   <w:abstractNum w:abstractNumId="11" w15:restartNumberingAfterBreak="0">
+    <w:nsid w:val="48064354"/>
+    <w:multiLevelType w:val="hybridMultilevel"/>
+    <w:tmpl w:val="48D0D544"/>
+    <w:lvl w:ilvl="0" w:tplc="08090001">
+      <w:start w:val="1"/>
+      <w:numFmt w:val="bullet"/>
+      <w:lvlText w:val=""/>
+      <w:lvlJc w:val="left"/>
+      <w:pPr>
+        <w:ind w:left="720" w:hanging="360"/>
+      </w:pPr>
+      <w:rPr>
+        <w:rFonts w:ascii="Symbol" w:hAnsi="Symbol" w:hint="default"/>
+      </w:rPr>
+    </w:lvl>
+    <w:lvl w:ilvl="1" w:tplc="08090003">
+      <w:start w:val="1"/>
+      <w:numFmt w:val="bullet"/>
+      <w:lvlText w:val="o"/>
+      <w:lvlJc w:val="left"/>
+      <w:pPr>
+        <w:ind w:left="1440" w:hanging="360"/>
+      </w:pPr>
+      <w:rPr>
+        <w:rFonts w:ascii="Courier New" w:hAnsi="Courier New" w:cs="Courier New" w:hint="default"/>
+      </w:rPr>
+    </w:lvl>
+    <w:lvl w:ilvl="2" w:tplc="08090005" w:tentative="1">
+      <w:start w:val="1"/>
+      <w:numFmt w:val="bullet"/>
+      <w:lvlText w:val=""/>
+      <w:lvlJc w:val="left"/>
+      <w:pPr>
+        <w:ind w:left="2160" w:hanging="360"/>
+      </w:pPr>
+      <w:rPr>
+        <w:rFonts w:ascii="Wingdings" w:hAnsi="Wingdings" w:hint="default"/>
+      </w:rPr>
+    </w:lvl>
+    <w:lvl w:ilvl="3" w:tplc="08090001" w:tentative="1">
+      <w:start w:val="1"/>
+      <w:numFmt w:val="bullet"/>
+      <w:lvlText w:val=""/>
+      <w:lvlJc w:val="left"/>
+      <w:pPr>
+        <w:ind w:left="2880" w:hanging="360"/>
+      </w:pPr>
+      <w:rPr>
+        <w:rFonts w:ascii="Symbol" w:hAnsi="Symbol" w:hint="default"/>
+      </w:rPr>
+    </w:lvl>
+    <w:lvl w:ilvl="4" w:tplc="08090003" w:tentative="1">
+      <w:start w:val="1"/>
+      <w:numFmt w:val="bullet"/>
+      <w:lvlText w:val="o"/>
+      <w:lvlJc w:val="left"/>
+      <w:pPr>
+        <w:ind w:left="3600" w:hanging="360"/>
+      </w:pPr>
+      <w:rPr>
+        <w:rFonts w:ascii="Courier New" w:hAnsi="Courier New" w:cs="Courier New" w:hint="default"/>
+      </w:rPr>
+    </w:lvl>
+    <w:lvl w:ilvl="5" w:tplc="08090005" w:tentative="1">
+      <w:start w:val="1"/>
+      <w:numFmt w:val="bullet"/>
+      <w:lvlText w:val=""/>
+      <w:lvlJc w:val="left"/>
+      <w:pPr>
+        <w:ind w:left="4320" w:hanging="360"/>
+      </w:pPr>
+      <w:rPr>
+        <w:rFonts w:ascii="Wingdings" w:hAnsi="Wingdings" w:hint="default"/>
+      </w:rPr>
+    </w:lvl>
+    <w:lvl w:ilvl="6" w:tplc="08090001" w:tentative="1">
+      <w:start w:val="1"/>
+      <w:numFmt w:val="bullet"/>
+      <w:lvlText w:val=""/>
+      <w:lvlJc w:val="left"/>
+      <w:pPr>
+        <w:ind w:left="5040" w:hanging="360"/>
+      </w:pPr>
+      <w:rPr>
+        <w:rFonts w:ascii="Symbol" w:hAnsi="Symbol" w:hint="default"/>
+      </w:rPr>
+    </w:lvl>
+    <w:lvl w:ilvl="7" w:tplc="08090003" w:tentative="1">
+      <w:start w:val="1"/>
+      <w:numFmt w:val="bullet"/>
+      <w:lvlText w:val="o"/>
+      <w:lvlJc w:val="left"/>
+      <w:pPr>
+        <w:ind w:left="5760" w:hanging="360"/>
+      </w:pPr>
+      <w:rPr>
+        <w:rFonts w:ascii="Courier New" w:hAnsi="Courier New" w:cs="Courier New" w:hint="default"/>
+      </w:rPr>
+    </w:lvl>
+    <w:lvl w:ilvl="8" w:tplc="08090005" w:tentative="1">
+      <w:start w:val="1"/>
+      <w:numFmt w:val="bullet"/>
+      <w:lvlText w:val=""/>
+      <w:lvlJc w:val="left"/>
+      <w:pPr>
+        <w:ind w:left="6480" w:hanging="360"/>
+      </w:pPr>
+      <w:rPr>
+        <w:rFonts w:ascii="Wingdings" w:hAnsi="Wingdings" w:hint="default"/>
+      </w:rPr>
+    </w:lvl>
+  </w:abstractNum>
+  <w:abstractNum w:abstractNumId="12" w15:restartNumberingAfterBreak="0">
     <w:nsid w:val="51A86E36"/>
     <w:multiLevelType w:val="hybridMultilevel"/>
     <w:tmpl w:val="B1DCDBAE"/>
@@ -7848,7 +8541,7 @@
       </w:rPr>
     </w:lvl>
   </w:abstractNum>
-  <w:abstractNum w:abstractNumId="12" w15:restartNumberingAfterBreak="0">
+  <w:abstractNum w:abstractNumId="13" w15:restartNumberingAfterBreak="0">
     <w:nsid w:val="57A63538"/>
     <w:multiLevelType w:val="multilevel"/>
     <w:tmpl w:val="72E64016"/>
@@ -7941,7 +8634,7 @@
       </w:pPr>
     </w:lvl>
   </w:abstractNum>
-  <w:abstractNum w:abstractNumId="13" w15:restartNumberingAfterBreak="0">
+  <w:abstractNum w:abstractNumId="14" w15:restartNumberingAfterBreak="0">
     <w:nsid w:val="591C5298"/>
     <w:multiLevelType w:val="hybridMultilevel"/>
     <w:tmpl w:val="A730622C"/>
@@ -8054,7 +8747,7 @@
       </w:rPr>
     </w:lvl>
   </w:abstractNum>
-  <w:abstractNum w:abstractNumId="14" w15:restartNumberingAfterBreak="0">
+  <w:abstractNum w:abstractNumId="15" w15:restartNumberingAfterBreak="0">
     <w:nsid w:val="5D8A4F54"/>
     <w:multiLevelType w:val="hybridMultilevel"/>
     <w:tmpl w:val="3EC45B82"/>
@@ -8167,7 +8860,7 @@
       </w:rPr>
     </w:lvl>
   </w:abstractNum>
-  <w:abstractNum w:abstractNumId="15" w15:restartNumberingAfterBreak="0">
+  <w:abstractNum w:abstractNumId="16" w15:restartNumberingAfterBreak="0">
     <w:nsid w:val="5F2A1447"/>
     <w:multiLevelType w:val="hybridMultilevel"/>
     <w:tmpl w:val="32A8E590"/>
@@ -8280,7 +8973,7 @@
       </w:rPr>
     </w:lvl>
   </w:abstractNum>
-  <w:abstractNum w:abstractNumId="16" w15:restartNumberingAfterBreak="0">
+  <w:abstractNum w:abstractNumId="17" w15:restartNumberingAfterBreak="0">
     <w:nsid w:val="5F3E1CCE"/>
     <w:multiLevelType w:val="multilevel"/>
     <w:tmpl w:val="814A8054"/>
@@ -8429,7 +9122,7 @@
       </w:rPr>
     </w:lvl>
   </w:abstractNum>
-  <w:abstractNum w:abstractNumId="17" w15:restartNumberingAfterBreak="0">
+  <w:abstractNum w:abstractNumId="18" w15:restartNumberingAfterBreak="0">
     <w:nsid w:val="60A575B5"/>
     <w:multiLevelType w:val="hybridMultilevel"/>
     <w:tmpl w:val="CB1C9436"/>
@@ -8542,7 +9235,7 @@
       </w:rPr>
     </w:lvl>
   </w:abstractNum>
-  <w:abstractNum w:abstractNumId="18" w15:restartNumberingAfterBreak="0">
+  <w:abstractNum w:abstractNumId="19" w15:restartNumberingAfterBreak="0">
     <w:nsid w:val="60DD46C7"/>
     <w:multiLevelType w:val="hybridMultilevel"/>
     <w:tmpl w:val="0F824E6A"/>
@@ -8655,7 +9348,7 @@
       </w:rPr>
     </w:lvl>
   </w:abstractNum>
-  <w:abstractNum w:abstractNumId="19" w15:restartNumberingAfterBreak="0">
+  <w:abstractNum w:abstractNumId="20" w15:restartNumberingAfterBreak="0">
     <w:nsid w:val="648F02E5"/>
     <w:multiLevelType w:val="hybridMultilevel"/>
     <w:tmpl w:val="0F02458A"/>
@@ -8768,7 +9461,7 @@
       </w:rPr>
     </w:lvl>
   </w:abstractNum>
-  <w:abstractNum w:abstractNumId="20" w15:restartNumberingAfterBreak="0">
+  <w:abstractNum w:abstractNumId="21" w15:restartNumberingAfterBreak="0">
     <w:nsid w:val="6A673C08"/>
     <w:multiLevelType w:val="hybridMultilevel"/>
     <w:tmpl w:val="A8FA1142"/>
@@ -8881,7 +9574,7 @@
       </w:rPr>
     </w:lvl>
   </w:abstractNum>
-  <w:abstractNum w:abstractNumId="21" w15:restartNumberingAfterBreak="0">
+  <w:abstractNum w:abstractNumId="22" w15:restartNumberingAfterBreak="0">
     <w:nsid w:val="6FCA5D10"/>
     <w:multiLevelType w:val="hybridMultilevel"/>
     <w:tmpl w:val="ECD2CE46"/>
@@ -8994,7 +9687,7 @@
       </w:rPr>
     </w:lvl>
   </w:abstractNum>
-  <w:abstractNum w:abstractNumId="22" w15:restartNumberingAfterBreak="0">
+  <w:abstractNum w:abstractNumId="23" w15:restartNumberingAfterBreak="0">
     <w:nsid w:val="6FD74E11"/>
     <w:multiLevelType w:val="hybridMultilevel"/>
     <w:tmpl w:val="4C469CD0"/>
@@ -9108,34 +9801,34 @@
     </w:lvl>
   </w:abstractNum>
   <w:num w:numId="1" w16cid:durableId="329522301">
-    <w:abstractNumId w:val="12"/>
+    <w:abstractNumId w:val="13"/>
   </w:num>
   <w:num w:numId="2" w16cid:durableId="594247096">
-    <w:abstractNumId w:val="21"/>
+    <w:abstractNumId w:val="22"/>
   </w:num>
   <w:num w:numId="3" w16cid:durableId="1397510145">
     <w:abstractNumId w:val="8"/>
   </w:num>
   <w:num w:numId="4" w16cid:durableId="2101027464">
-    <w:abstractNumId w:val="15"/>
+    <w:abstractNumId w:val="16"/>
   </w:num>
   <w:num w:numId="5" w16cid:durableId="1805654742">
-    <w:abstractNumId w:val="22"/>
+    <w:abstractNumId w:val="23"/>
   </w:num>
   <w:num w:numId="6" w16cid:durableId="1131091048">
-    <w:abstractNumId w:val="14"/>
+    <w:abstractNumId w:val="15"/>
   </w:num>
   <w:num w:numId="7" w16cid:durableId="368991748">
     <w:abstractNumId w:val="0"/>
   </w:num>
   <w:num w:numId="8" w16cid:durableId="1131829462">
-    <w:abstractNumId w:val="13"/>
+    <w:abstractNumId w:val="14"/>
   </w:num>
   <w:num w:numId="9" w16cid:durableId="1851597349">
-    <w:abstractNumId w:val="20"/>
+    <w:abstractNumId w:val="21"/>
   </w:num>
   <w:num w:numId="10" w16cid:durableId="1490974843">
-    <w:abstractNumId w:val="16"/>
+    <w:abstractNumId w:val="17"/>
   </w:num>
   <w:num w:numId="11" w16cid:durableId="288051678">
     <w:abstractNumId w:val="1"/>
@@ -9147,19 +9840,19 @@
     <w:abstractNumId w:val="3"/>
   </w:num>
   <w:num w:numId="14" w16cid:durableId="916599596">
-    <w:abstractNumId w:val="17"/>
+    <w:abstractNumId w:val="18"/>
   </w:num>
   <w:num w:numId="15" w16cid:durableId="455215798">
     <w:abstractNumId w:val="4"/>
   </w:num>
   <w:num w:numId="16" w16cid:durableId="1725836107">
-    <w:abstractNumId w:val="19"/>
+    <w:abstractNumId w:val="20"/>
   </w:num>
   <w:num w:numId="17" w16cid:durableId="1860268132">
     <w:abstractNumId w:val="10"/>
   </w:num>
   <w:num w:numId="18" w16cid:durableId="1562130390">
-    <w:abstractNumId w:val="18"/>
+    <w:abstractNumId w:val="19"/>
   </w:num>
   <w:num w:numId="19" w16cid:durableId="1847741487">
     <w:abstractNumId w:val="7"/>
@@ -9174,6 +9867,9 @@
     <w:abstractNumId w:val="6"/>
   </w:num>
   <w:num w:numId="23" w16cid:durableId="1594312580">
+    <w:abstractNumId w:val="12"/>
+  </w:num>
+  <w:num w:numId="24" w16cid:durableId="1203131719">
     <w:abstractNumId w:val="11"/>
   </w:num>
 </w:numbering>

</xml_diff>